<commit_message>
optimize table y un poco de motores de almacenamiento
</commit_message>
<xml_diff>
--- a/TrabajoDesarrollo-Vito.docx
+++ b/TrabajoDesarrollo-Vito.docx
@@ -1370,101 +1370,308 @@
       </w:r>
       <w:bookmarkEnd w:id="5"/>
     </w:p>
+    <w:p>
+      <w:r>
+        <w:t>InnoDB es el motor de almacenamiento que usan habitualmente los usuarios de MySQL, enfocándose en la fiabilidad y concurrencia de las bases de datos.</w:t>
+      </w:r>
+      <w:r>
+        <w:t xml:space="preserve"> Existen ciertas consideraciones a tener en cuenta a la hora de optimizar una base de datos </w:t>
+      </w:r>
+      <w:r>
+        <w:t>que usa</w:t>
+      </w:r>
+      <w:r>
+        <w:t xml:space="preserve"> este motor de almacenamiento:</w:t>
+      </w:r>
+    </w:p>
+    <w:p>
+      <w:r>
+        <w:tab/>
+        <w:t>En cuanto a la optimización de tablas:</w:t>
+      </w:r>
+    </w:p>
+    <w:p>
+      <w:pPr>
+        <w:pStyle w:val="Prrafodelista"/>
+        <w:numPr>
+          <w:ilvl w:val="0"/>
+          <w:numId w:val="2"/>
+        </w:numPr>
+      </w:pPr>
+      <w:r>
+        <w:t xml:space="preserve">Si detectamos que una tabla </w:t>
+      </w:r>
+      <w:r>
+        <w:t>está</w:t>
+      </w:r>
+      <w:r>
+        <w:t xml:space="preserve"> creciendo de forma considerable, se debería considerar la posibilidad de usar la sentencia OPTIMIZE TABLE, que trataremos en detalle posteriormente. Así reorganizaremos la tabla y compactaremos cualquier espacio usado. Se trata de una medida muy directa y que mejorará el rendimiento de forma considerable.</w:t>
+      </w:r>
+    </w:p>
+    <w:p>
+      <w:pPr>
+        <w:pStyle w:val="Prrafodelista"/>
+        <w:numPr>
+          <w:ilvl w:val="0"/>
+          <w:numId w:val="2"/>
+        </w:numPr>
+      </w:pPr>
+      <w:r>
+        <w:lastRenderedPageBreak/>
+        <w:t>Tener una clave primaria larga, tanto en una sola columna como componiendo varias columnas, malgasta mucho espacio. En su lugar se recomienda utilizar claves primarias numéricas autoincrementales.</w:t>
+      </w:r>
+    </w:p>
+    <w:p>
+      <w:pPr>
+        <w:pStyle w:val="Prrafodelista"/>
+        <w:numPr>
+          <w:ilvl w:val="0"/>
+          <w:numId w:val="2"/>
+        </w:numPr>
+      </w:pPr>
+      <w:r>
+        <w:t xml:space="preserve">Para almacenar </w:t>
+      </w:r>
+      <w:r>
+        <w:t>cadenas de longitud variable mejor usar varchar en vez de char, ya que char va a tener un tamaño fijo incluso cuando la cadena es más pequeña o nula.</w:t>
+      </w:r>
+    </w:p>
+    <w:p>
+      <w:pPr>
+        <w:pStyle w:val="Prrafodelista"/>
+        <w:numPr>
+          <w:ilvl w:val="0"/>
+          <w:numId w:val="2"/>
+        </w:numPr>
+      </w:pPr>
+      <w:r>
+        <w:t>Para tablas grandes con mucho texto y datos numéricos repetitivos se recomienda usar el formato de tupla COMPRESSED.</w:t>
+      </w:r>
+    </w:p>
+    <w:p>
+      <w:pPr>
+        <w:pStyle w:val="Prrafodelista"/>
+      </w:pPr>
+    </w:p>
+    <w:p>
+      <w:pPr>
+        <w:pStyle w:val="Prrafodelista"/>
+      </w:pPr>
+      <w:r>
+        <w:t>En cuanto a la optimización del gestor de transacciones hay que encontrar el equilibrio entre el rendimiento de las características transaccionales y la carga de trabajo de tu servidor.</w:t>
+      </w:r>
+    </w:p>
+    <w:p>
+      <w:pPr>
+        <w:pStyle w:val="Prrafodelista"/>
+        <w:numPr>
+          <w:ilvl w:val="0"/>
+          <w:numId w:val="2"/>
+        </w:numPr>
+      </w:pPr>
+      <w:r>
+        <w:t>Con una base de datos sobrecargada quizás interese establecer autocommit a 0 para poder fusionar varias operaciones de modificación relacionadas en una sola transacción y después hacer commit.</w:t>
+      </w:r>
+    </w:p>
+    <w:p>
+      <w:pPr>
+        <w:pStyle w:val="Prrafodelista"/>
+        <w:numPr>
+          <w:ilvl w:val="0"/>
+          <w:numId w:val="2"/>
+        </w:numPr>
+      </w:pPr>
+      <w:r>
+        <w:t>Se debería evitar realizar un rol</w:t>
+      </w:r>
+      <w:r>
+        <w:t>l</w:t>
+      </w:r>
+      <w:r>
+        <w:t>back después de insertar, modificar o eliminar una gran cantidad de tuplas.</w:t>
+      </w:r>
+    </w:p>
+    <w:p>
+      <w:pPr>
+        <w:pStyle w:val="Prrafodelista"/>
+        <w:numPr>
+          <w:ilvl w:val="0"/>
+          <w:numId w:val="2"/>
+        </w:numPr>
+      </w:pPr>
+      <w:r>
+        <w:t xml:space="preserve">Cuando una o varias columnas son eliminadas o modificadas, las </w:t>
+      </w:r>
+      <w:r>
+        <w:t>propias</w:t>
+      </w:r>
+      <w:r>
+        <w:t xml:space="preserve"> columnas y sus archivos de recuperación asociados no son físicamente eliminados, si no que se guardan hasta que las transacciones qu</w:t>
+      </w:r>
+      <w:r>
+        <w:t>e</w:t>
+      </w:r>
+      <w:r>
+        <w:t xml:space="preserve"> empezaron antes y todavía no han acabado, finalicen.</w:t>
+      </w:r>
+    </w:p>
+    <w:p>
+      <w:pPr>
+        <w:pStyle w:val="Prrafodelista"/>
+      </w:pPr>
+    </w:p>
+    <w:p>
+      <w:pPr>
+        <w:pStyle w:val="Prrafodelista"/>
+      </w:pPr>
+      <w:r>
+        <w:t>En cuanto a transacciones de solo lectura, las transacciones de escritura o las de bloqueo de escritura tienen un id, por lo tanto, eliminar los id de transacción restantes reducirá el tamaño interno de las estructuras consultadas. InnoDB detecta las transacciones de solo lectura cuando empiezan por START TRNSACTION READ ONLY, cuando autoc</w:t>
+      </w:r>
+      <w:r>
+        <w:t>ommit está activo o cuando la transacción no empieza por READ ONLY, pero no realiza modificaciones ni bloqueos de lectura.</w:t>
+      </w:r>
+    </w:p>
+    <w:p>
+      <w:pPr>
+        <w:pStyle w:val="Prrafodelista"/>
+      </w:pPr>
+      <w:bookmarkStart w:id="6" w:name="_GoBack"/>
+      <w:bookmarkEnd w:id="6"/>
+    </w:p>
+    <w:p>
+      <w:pPr>
+        <w:pStyle w:val="Prrafodelista"/>
+      </w:pPr>
+    </w:p>
+    <w:p>
+      <w:pPr>
+        <w:pStyle w:val="Ttulo2"/>
+      </w:pPr>
+      <w:bookmarkStart w:id="7" w:name="_Toc5840609"/>
+      <w:r>
+        <w:t>Índices</w:t>
+      </w:r>
+      <w:bookmarkEnd w:id="7"/>
+    </w:p>
+    <w:p>
+      <w:r>
+        <w:t xml:space="preserve">La creación de índices en una o varias de las columnas objetivo de una consulta es la mejor manera de mejorar el rendimiento de las operaciones SELECT. Estos índices actúan como puntero a las filas de la tabla, permitiendo a la consulta determinar rápidamente que filas cumplen cierta condición en la cláusula WHERE y la recuperación del resto de información de dichas filas. </w:t>
+      </w:r>
+      <w:r>
+        <w:t xml:space="preserve">Tampoco es bueno crear índices sin control en todas las columnas de una consulta ya hacen a MySQL gastar espacio y tiempo en determinar que índices se utilizarán. </w:t>
+      </w:r>
+    </w:p>
     <w:p/>
     <w:p>
       <w:pPr>
         <w:pStyle w:val="Ttulo2"/>
       </w:pPr>
-      <w:bookmarkStart w:id="6" w:name="_Toc5840609"/>
-      <w:r>
-        <w:t>Índices</w:t>
-      </w:r>
-      <w:bookmarkEnd w:id="6"/>
-    </w:p>
-    <w:p>
-      <w:r>
-        <w:t xml:space="preserve">La creación de índices en una o varias de las columnas objetivo de una consulta es la mejor manera de mejorar el rendimiento de las operaciones SELECT. Estos índices actúan como puntero a las filas de la tabla, permitiendo a la consulta determinar rápidamente que filas cumplen cierta condición en la cláusula WHERE y la recuperación del resto de información de dichas filas. </w:t>
-      </w:r>
-      <w:r>
-        <w:t xml:space="preserve">Tampoco es bueno crear índices sin control en todas las columnas de una consulta ya hacen a MySQL gastar espacio y tiempo en determinar que índices se utilizarán. </w:t>
-      </w:r>
-    </w:p>
-    <w:p/>
+      <w:bookmarkStart w:id="8" w:name="_Toc5840610"/>
+      <w:r>
+        <w:t>Sentencia OPTIMIZE Table</w:t>
+      </w:r>
+      <w:bookmarkEnd w:id="8"/>
+    </w:p>
+    <w:p>
+      <w:r>
+        <w:t xml:space="preserve">La sentencia </w:t>
+      </w:r>
+      <w:r>
+        <w:t xml:space="preserve">OPTIMIZE TABLE </w:t>
+      </w:r>
+      <w:r>
+        <w:t xml:space="preserve">reorganiza el almacenamiento físico de los datos de una tabla y los </w:t>
+      </w:r>
+      <w:r>
+        <w:t>índices</w:t>
+      </w:r>
+      <w:r>
+        <w:t xml:space="preserve"> asociados con el fin de reducir el espacio de almacenamiento y mejorar la eficiencia de las operaciones de entrada y salida que acceden a la tabla. Los cambios producidos por esta sentencia dependen del motor de almacenamiento que use la tabla optimizada.</w:t>
+      </w:r>
+    </w:p>
+    <w:p>
+      <w:r>
+        <w:t>Se debe</w:t>
+      </w:r>
+      <w:r>
+        <w:t xml:space="preserve">ría ejecutar después de realizar un gran número de operaciones insert, update o delete en una tabla InnoDB creada a partir de un archivo .ibd, que es un fichero que contiene una única tabla; </w:t>
+      </w:r>
+      <w:r>
+        <w:t>después de realizar un gran número de operaciones insert, update o delete</w:t>
+      </w:r>
+      <w:r>
+        <w:t xml:space="preserve"> sobre  </w:t>
+      </w:r>
+      <w:r>
+        <w:lastRenderedPageBreak/>
+        <w:t>columnas que son parte de índice FULLTEXT</w:t>
+      </w:r>
+      <w:r>
+        <w:t xml:space="preserve"> en una tabla InnoDB</w:t>
+      </w:r>
+      <w:r>
+        <w:t>; o después de eliminar gran parte de una tabla de MyISAM o hacer muchos cambios a una tabla con columnas de longitud variable, como es el caso de varchar, varbinary, blob…</w:t>
+      </w:r>
+    </w:p>
+    <w:p>
+      <w:r>
+        <w:t>Optimize table funciona de tal manera que, si la tabla tiene columnas eliminadas o partidas, repara la tabla; si los índices no están ordenados, los ordena; y si las estadísticas de la tabla no están actualizadas, las actualiza.</w:t>
+      </w:r>
+    </w:p>
     <w:p>
       <w:pPr>
         <w:pStyle w:val="Ttulo2"/>
       </w:pPr>
-      <w:bookmarkStart w:id="7" w:name="_Toc5840610"/>
-      <w:r>
-        <w:lastRenderedPageBreak/>
-        <w:t>Sentencia OPTIMIZE Table</w:t>
-      </w:r>
-      <w:bookmarkEnd w:id="7"/>
-    </w:p>
-    <w:p>
-      <w:r>
-        <w:t>Once your data reaches a stable size, or a growing table has increased by tens or some hundreds of megabytes, consider using the OPTIMIZE TABLE statement to reorganize the table and compact any wasted space. The reorganized tables require less disk I/O to perform full table scans. This is a straightforward technique that can improve performance when other techniques such as improving index usage or tuning application code are not practical.</w:t>
-      </w:r>
-    </w:p>
-    <w:p>
-      <w:r>
-        <w:t>OPTIMIZE TABLE copies the data part of the table and rebuilds the indexes. The benefits come from improved packing of data within indexes, and reduced fragmentation within the tablespaces and on disk. The benefits vary depending on the data in each table. You may find that there are significant gains for some and not for others, or that the gains decrease over time until you next optimize the table. This operation can be slow if the table is large or if the indexes being rebuilt do not fit into the buffer pool. The first run after adding a lot of data to a table is often much slower than later runs.</w:t>
+      <w:bookmarkStart w:id="9" w:name="_Toc5840611"/>
+      <w:r>
+        <w:t>Sentencia INSERT DELAYED</w:t>
+      </w:r>
+      <w:bookmarkEnd w:id="9"/>
+    </w:p>
+    <w:p>
+      <w:r>
+        <w:t xml:space="preserve">A </w:t>
+      </w:r>
+      <w:r>
+        <w:t>la hora de optimizar sentencias INSERT se debería fusionar múltiples operaciones pequeñas en una sola; realizar el menor número de conexiones con la tabla donde se van a insertar las nuevas tuplas y mandar el mayor de estas de una sola vez, retrasando la actualización de índices y la comprobación de consistencia.</w:t>
+      </w:r>
+    </w:p>
+    <w:p>
+      <w:r>
+        <w:t>Para mejorar la velocidad de las sentencias INSERT hay que usar sentencias INSERT con múltiples listas de VALUE cuando se desee insertar varias tuplas a la vez, usar la sentencia LOAD DATA cuando se cargue una tabla de un archivo de texto</w:t>
+      </w:r>
+      <w:r>
+        <w:t xml:space="preserve"> o insertar valores explícitamente solo cuando el valor a insertar es distinto del valor por defecto de la columna.</w:t>
+      </w:r>
+    </w:p>
+    <w:p>
+      <w:r>
+        <w:t xml:space="preserve">La opción DELAYED es </w:t>
+      </w:r>
+      <w:r>
+        <w:t xml:space="preserve">una extensión de MySQL al estándar SQL, que se encuentra actualmente obsoleta desde MySQL 5.6. Anteriormente, cuando un cliente usaba esta sentencia sobre una tabla, la </w:t>
+      </w:r>
+      <w:r>
+        <w:t>tupla</w:t>
+      </w:r>
+      <w:r>
+        <w:t xml:space="preserve"> se almacenaba en una cola para insertarse cuando esta tabla no estuviera en uso.</w:t>
+      </w:r>
+    </w:p>
+    <w:p>
+      <w:r>
+        <w:t>En MySQL 8.0 el servidor reconoce la opción DELAYED, pero la ignora y trata la sentencia como un simple INSERT. Se planea eliminar esta palabra reservada en futuras versiones.</w:t>
       </w:r>
     </w:p>
     <w:p>
       <w:pPr>
         <w:pStyle w:val="Ttulo2"/>
       </w:pPr>
-      <w:bookmarkStart w:id="8" w:name="_Toc5840611"/>
-      <w:r>
-        <w:t>Sentencia INSERT DELAYED</w:t>
-      </w:r>
-      <w:bookmarkEnd w:id="8"/>
-    </w:p>
-    <w:p>
-      <w:r>
-        <w:t xml:space="preserve">A </w:t>
-      </w:r>
-      <w:r>
-        <w:t>la hora de optimizar sentencias INSERT se debería fusionar múltiples operaciones pequeñas en una sola; realizar el menor número de conexiones con la tabla donde se van a insertar las nuevas tuplas y mandar el mayor de estas de una sola vez, retrasando la actualización de índices y la comprobación de consistencia.</w:t>
-      </w:r>
-    </w:p>
-    <w:p>
-      <w:r>
-        <w:t>Para mejorar la velocidad de las sentencias INSERT hay que usar sentencias INSERT con múltiples listas de VALUE cuando se desee insertar varias tuplas a la vez, usar la sentencia LOAD DATA cuando se cargue una tabla de un archivo de texto</w:t>
-      </w:r>
-      <w:r>
-        <w:t xml:space="preserve"> o insertar valores explícitamente solo cuando el valor a insertar es distinto del valor por defecto de la columna.</w:t>
-      </w:r>
-    </w:p>
-    <w:p>
-      <w:r>
-        <w:t xml:space="preserve">La opción DELAYED es </w:t>
-      </w:r>
-      <w:r>
-        <w:t xml:space="preserve">una extensión de MySQL al estándar SQL, que se encuentra actualmente obsoleta desde MySQL 5.6. Anteriormente, cuando un cliente usaba esta sentencia sobre una tabla, la </w:t>
-      </w:r>
-      <w:r>
-        <w:t>tupla</w:t>
-      </w:r>
-      <w:r>
-        <w:t xml:space="preserve"> se almacenaba en una cola para insertarse cuando esta tabla no estuviera en uso.</w:t>
-      </w:r>
-    </w:p>
-    <w:p>
-      <w:r>
-        <w:t>En MySQL 8.0 el servidor reconoce la opción DELAYED, pero la ignora y trata la sentencia como un simple INSERT. Se planea eliminar esta palabra reservada en futuras versiones.</w:t>
-      </w:r>
-    </w:p>
-    <w:p>
-      <w:pPr>
-        <w:pStyle w:val="Ttulo2"/>
-      </w:pPr>
-      <w:bookmarkStart w:id="9" w:name="_Toc5840612"/>
+      <w:bookmarkStart w:id="10" w:name="_Toc5840612"/>
       <w:r>
         <w:t>Slow Query Log</w:t>
       </w:r>
-      <w:bookmarkEnd w:id="9"/>
+      <w:bookmarkEnd w:id="10"/>
     </w:p>
     <w:p>
       <w:r>
@@ -1502,7 +1709,13 @@
         <w:t>En el log encontraremos la sentencia ejecutada</w:t>
       </w:r>
       <w:r>
-        <w:t>, seguida de una # y en una línea el tiempo de ejecución de la sentencia, el timepo de bloqueo, las tuplas examinadas y las que se han mandado al cliente.</w:t>
+        <w:t xml:space="preserve">, seguida de una # y en una línea el tiempo de ejecución de la sentencia, el </w:t>
+      </w:r>
+      <w:r>
+        <w:t>tiempo</w:t>
+      </w:r>
+      <w:r>
+        <w:t xml:space="preserve"> de bloqueo, las tuplas examinadas y las que se han mandado al cliente.</w:t>
       </w:r>
     </w:p>
     <w:p>
@@ -1514,25 +1727,31 @@
       <w:pPr>
         <w:pStyle w:val="Ttulo2"/>
       </w:pPr>
-      <w:bookmarkStart w:id="10" w:name="_Toc5840613"/>
+      <w:bookmarkStart w:id="11" w:name="_Toc5840613"/>
+      <w:r>
+        <w:t>Variables de sistema: long-query-time</w:t>
+      </w:r>
+      <w:bookmarkEnd w:id="11"/>
+    </w:p>
+    <w:p>
+      <w:r>
+        <w:t xml:space="preserve">Recientemente explicábamos la variable slow query log, relacionada </w:t>
+      </w:r>
+      <w:r>
+        <w:t>íntimamente</w:t>
+      </w:r>
+      <w:r>
+        <w:t xml:space="preserve"> con long query time, debido a que esta última es el número mínimo de segundos que tardarán en ejecutarse las sentencias que se guardarán en el log.</w:t>
+      </w:r>
+    </w:p>
+    <w:p>
+      <w:r>
+        <w:t>El valor por defecto que recibe es de 10 segundos y el mínimo es 0. Por otro lado, se puede especificar en microsegundos si se requiere de ello.</w:t>
+      </w:r>
+    </w:p>
+    <w:p>
       <w:r>
         <w:lastRenderedPageBreak/>
-        <w:t>Variables de sistema: long-query-time</w:t>
-      </w:r>
-      <w:bookmarkEnd w:id="10"/>
-    </w:p>
-    <w:p>
-      <w:r>
-        <w:t>Recientemente explicábamos la variable slow query log, relacionada ínitmamente con long query time, debido a que esta última es el número mínimo de segundos que tardarán en ejecutarse las sentencias que se guardarán en el log.</w:t>
-      </w:r>
-    </w:p>
-    <w:p>
-      <w:r>
-        <w:t>El valor por defecto que recibe es de 10 segundos y el mínimo es 0. Por otro lado, se puede especificar en microsegundos si se requiere de ello.</w:t>
-      </w:r>
-    </w:p>
-    <w:p>
-      <w:r>
         <w:t xml:space="preserve">Este valor se compara en </w:t>
       </w:r>
       <w:r>
@@ -1548,24 +1767,18 @@
         <w:t xml:space="preserve">cución, no de procesado, por lo que una sentencia que está por debajo </w:t>
       </w:r>
       <w:r>
-        <w:t xml:space="preserve">del umbral </w:t>
-      </w:r>
-      <w:r>
-        <w:t>en un sistema con poca carga</w:t>
-      </w:r>
-      <w:r>
-        <w:t xml:space="preserve"> y que, por lo tanto, no entraría en el log, podría superar ese umbral en un sistema con una carga mayor.</w:t>
+        <w:t>del umbral en un sistema con poca carga y que, por lo tanto, no entraría en el log, podría superar ese umbral en un sistema con una carga mayor.</w:t>
       </w:r>
     </w:p>
     <w:p>
       <w:pPr>
         <w:pStyle w:val="Ttulo2"/>
       </w:pPr>
-      <w:bookmarkStart w:id="11" w:name="_Toc5840614"/>
+      <w:bookmarkStart w:id="12" w:name="_Toc5840614"/>
       <w:r>
         <w:t>Show ProcessList</w:t>
       </w:r>
-      <w:bookmarkEnd w:id="11"/>
+      <w:bookmarkEnd w:id="12"/>
     </w:p>
     <w:p>
       <w:r>
@@ -1591,10 +1804,14 @@
         <w:t>Para cada hilo se muestran una serie de datos</w:t>
       </w:r>
       <w:r>
-        <w:t>, como son el id del hilo, el nombre del usuario, que puede ser de un cliente o de un usuario del sistema; el nombre del host y el puerto del cliente que ejecuta una sentencia, la base de datos por defecto, el comando que está ejecutando el hilo, el tiempo en segundos que lleva el hilo en su actualestado, el estado en el que está y, por último, la sentencia que está llevando a cabo el hilo o, de no ejecutar ninguna NULL.</w:t>
-      </w:r>
-      <w:bookmarkStart w:id="12" w:name="_GoBack"/>
-      <w:bookmarkEnd w:id="12"/>
+        <w:t xml:space="preserve">, como son el id del hilo, el nombre del usuario, que puede ser de un cliente o de un usuario del sistema; el nombre del host y el puerto del cliente que ejecuta una sentencia, la base de datos por defecto, el comando que está ejecutando el hilo, el tiempo en segundos que lleva el hilo en su </w:t>
+      </w:r>
+      <w:r>
+        <w:t>actual estado</w:t>
+      </w:r>
+      <w:r>
+        <w:t>, el estado en el que está y, por último, la sentencia que está llevando a cabo el hilo o, de no ejecutar ninguna NULL.</w:t>
+      </w:r>
     </w:p>
     <w:p>
       <w:pPr>
@@ -1631,7 +1848,7 @@
         </w:rPr>
         <w:t xml:space="preserve">manual de referencia de MySQL - </w:t>
       </w:r>
-      <w:hyperlink r:id="rId7" w:history="1">
+      <w:hyperlink r:id="rId8" w:history="1">
         <w:r>
           <w:rPr>
             <w:rStyle w:val="Hipervnculo"/>
@@ -1643,7 +1860,7 @@
       </w:hyperlink>
     </w:p>
     <w:sectPr>
-      <w:footerReference w:type="default" r:id="rId8"/>
+      <w:footerReference w:type="default" r:id="rId9"/>
       <w:pgSz w:w="11906" w:h="16838"/>
       <w:pgMar w:top="1417" w:right="1701" w:bottom="1417" w:left="1701" w:header="708" w:footer="708" w:gutter="0"/>
       <w:cols w:space="708"/>
@@ -1733,6 +1950,216 @@
     </w:p>
   </w:footnote>
 </w:footnotes>
+</file>
+
+<file path=word/numbering.xml><?xml version="1.0" encoding="utf-8"?>
+<w:numbering xmlns:wpc="http://schemas.microsoft.com/office/word/2010/wordprocessingCanvas" xmlns:cx="http://schemas.microsoft.com/office/drawing/2014/chartex" xmlns:cx1="http://schemas.microsoft.com/office/drawing/2015/9/8/chartex" xmlns:cx2="http://schemas.microsoft.com/office/drawing/2015/10/21/chartex" xmlns:cx3="http://schemas.microsoft.com/office/drawing/2016/5/9/chartex" xmlns:cx4="http://schemas.microsoft.com/office/drawing/2016/5/10/chartex" xmlns:cx5="http://schemas.microsoft.com/office/drawing/2016/5/11/chartex" xmlns:cx6="http://schemas.microsoft.com/office/drawing/2016/5/12/chartex" xmlns:cx7="http://schemas.microsoft.com/office/drawing/2016/5/13/chartex" xmlns:cx8="http://schemas.microsoft.com/office/drawing/2016/5/14/chartex" xmlns:mc="http://schemas.openxmlformats.org/markup-compatibility/2006" xmlns:aink="http://schemas.microsoft.com/office/drawing/2016/ink" xmlns:am3d="http://schemas.microsoft.com/office/drawing/2017/model3d" xmlns:o="urn:schemas-microsoft-com:office:office" xmlns:r="http://schemas.openxmlformats.org/officeDocument/2006/relationships" xmlns:m="http://schemas.openxmlformats.org/officeDocument/2006/math" xmlns:v="urn:schemas-microsoft-com:vml" xmlns:wp14="http://schemas.microsoft.com/office/word/2010/wordprocessingDrawing" xmlns:wp="http://schemas.openxmlformats.org/drawingml/2006/wordprocessingDrawing" xmlns:w10="urn:schemas-microsoft-com:office:word" xmlns:w="http://schemas.openxmlformats.org/wordprocessingml/2006/main" xmlns:w14="http://schemas.microsoft.com/office/word/2010/wordml" xmlns:w15="http://schemas.microsoft.com/office/word/2012/wordml" xmlns:w16cid="http://schemas.microsoft.com/office/word/2016/wordml/cid" xmlns:w16se="http://schemas.microsoft.com/office/word/2015/wordml/symex" xmlns:wpg="http://schemas.microsoft.com/office/word/2010/wordprocessingGroup" xmlns:wpi="http://schemas.microsoft.com/office/word/2010/wordprocessingInk" xmlns:wne="http://schemas.microsoft.com/office/word/2006/wordml" xmlns:wps="http://schemas.microsoft.com/office/word/2010/wordprocessingShape" mc:Ignorable="w14 w15 w16se w16cid wp14">
+  <w:abstractNum w:abstractNumId="0" w15:restartNumberingAfterBreak="0">
+    <w:nsid w:val="00795956"/>
+    <w:multiLevelType w:val="hybridMultilevel"/>
+    <w:tmpl w:val="E3BAD2AC"/>
+    <w:lvl w:ilvl="0" w:tplc="0C0A0001">
+      <w:start w:val="1"/>
+      <w:numFmt w:val="bullet"/>
+      <w:lvlText w:val=""/>
+      <w:lvlJc w:val="left"/>
+      <w:pPr>
+        <w:ind w:left="720" w:hanging="360"/>
+      </w:pPr>
+      <w:rPr>
+        <w:rFonts w:ascii="Symbol" w:hAnsi="Symbol" w:hint="default"/>
+      </w:rPr>
+    </w:lvl>
+    <w:lvl w:ilvl="1" w:tplc="0C0A0003" w:tentative="1">
+      <w:start w:val="1"/>
+      <w:numFmt w:val="bullet"/>
+      <w:lvlText w:val="o"/>
+      <w:lvlJc w:val="left"/>
+      <w:pPr>
+        <w:ind w:left="1440" w:hanging="360"/>
+      </w:pPr>
+      <w:rPr>
+        <w:rFonts w:ascii="Courier New" w:hAnsi="Courier New" w:cs="Courier New" w:hint="default"/>
+      </w:rPr>
+    </w:lvl>
+    <w:lvl w:ilvl="2" w:tplc="0C0A0005" w:tentative="1">
+      <w:start w:val="1"/>
+      <w:numFmt w:val="bullet"/>
+      <w:lvlText w:val=""/>
+      <w:lvlJc w:val="left"/>
+      <w:pPr>
+        <w:ind w:left="2160" w:hanging="360"/>
+      </w:pPr>
+      <w:rPr>
+        <w:rFonts w:ascii="Wingdings" w:hAnsi="Wingdings" w:hint="default"/>
+      </w:rPr>
+    </w:lvl>
+    <w:lvl w:ilvl="3" w:tplc="0C0A0001" w:tentative="1">
+      <w:start w:val="1"/>
+      <w:numFmt w:val="bullet"/>
+      <w:lvlText w:val=""/>
+      <w:lvlJc w:val="left"/>
+      <w:pPr>
+        <w:ind w:left="2880" w:hanging="360"/>
+      </w:pPr>
+      <w:rPr>
+        <w:rFonts w:ascii="Symbol" w:hAnsi="Symbol" w:hint="default"/>
+      </w:rPr>
+    </w:lvl>
+    <w:lvl w:ilvl="4" w:tplc="0C0A0003" w:tentative="1">
+      <w:start w:val="1"/>
+      <w:numFmt w:val="bullet"/>
+      <w:lvlText w:val="o"/>
+      <w:lvlJc w:val="left"/>
+      <w:pPr>
+        <w:ind w:left="3600" w:hanging="360"/>
+      </w:pPr>
+      <w:rPr>
+        <w:rFonts w:ascii="Courier New" w:hAnsi="Courier New" w:cs="Courier New" w:hint="default"/>
+      </w:rPr>
+    </w:lvl>
+    <w:lvl w:ilvl="5" w:tplc="0C0A0005" w:tentative="1">
+      <w:start w:val="1"/>
+      <w:numFmt w:val="bullet"/>
+      <w:lvlText w:val=""/>
+      <w:lvlJc w:val="left"/>
+      <w:pPr>
+        <w:ind w:left="4320" w:hanging="360"/>
+      </w:pPr>
+      <w:rPr>
+        <w:rFonts w:ascii="Wingdings" w:hAnsi="Wingdings" w:hint="default"/>
+      </w:rPr>
+    </w:lvl>
+    <w:lvl w:ilvl="6" w:tplc="0C0A0001" w:tentative="1">
+      <w:start w:val="1"/>
+      <w:numFmt w:val="bullet"/>
+      <w:lvlText w:val=""/>
+      <w:lvlJc w:val="left"/>
+      <w:pPr>
+        <w:ind w:left="5040" w:hanging="360"/>
+      </w:pPr>
+      <w:rPr>
+        <w:rFonts w:ascii="Symbol" w:hAnsi="Symbol" w:hint="default"/>
+      </w:rPr>
+    </w:lvl>
+    <w:lvl w:ilvl="7" w:tplc="0C0A0003" w:tentative="1">
+      <w:start w:val="1"/>
+      <w:numFmt w:val="bullet"/>
+      <w:lvlText w:val="o"/>
+      <w:lvlJc w:val="left"/>
+      <w:pPr>
+        <w:ind w:left="5760" w:hanging="360"/>
+      </w:pPr>
+      <w:rPr>
+        <w:rFonts w:ascii="Courier New" w:hAnsi="Courier New" w:cs="Courier New" w:hint="default"/>
+      </w:rPr>
+    </w:lvl>
+    <w:lvl w:ilvl="8" w:tplc="0C0A0005" w:tentative="1">
+      <w:start w:val="1"/>
+      <w:numFmt w:val="bullet"/>
+      <w:lvlText w:val=""/>
+      <w:lvlJc w:val="left"/>
+      <w:pPr>
+        <w:ind w:left="6480" w:hanging="360"/>
+      </w:pPr>
+      <w:rPr>
+        <w:rFonts w:ascii="Wingdings" w:hAnsi="Wingdings" w:hint="default"/>
+      </w:rPr>
+    </w:lvl>
+  </w:abstractNum>
+  <w:abstractNum w:abstractNumId="1" w15:restartNumberingAfterBreak="0">
+    <w:nsid w:val="4ECA5766"/>
+    <w:multiLevelType w:val="hybridMultilevel"/>
+    <w:tmpl w:val="5E542E28"/>
+    <w:lvl w:ilvl="0" w:tplc="0C0A000F">
+      <w:start w:val="1"/>
+      <w:numFmt w:val="decimal"/>
+      <w:lvlText w:val="%1."/>
+      <w:lvlJc w:val="left"/>
+      <w:pPr>
+        <w:ind w:left="720" w:hanging="360"/>
+      </w:pPr>
+    </w:lvl>
+    <w:lvl w:ilvl="1" w:tplc="0C0A0019" w:tentative="1">
+      <w:start w:val="1"/>
+      <w:numFmt w:val="lowerLetter"/>
+      <w:lvlText w:val="%2."/>
+      <w:lvlJc w:val="left"/>
+      <w:pPr>
+        <w:ind w:left="1440" w:hanging="360"/>
+      </w:pPr>
+    </w:lvl>
+    <w:lvl w:ilvl="2" w:tplc="0C0A001B" w:tentative="1">
+      <w:start w:val="1"/>
+      <w:numFmt w:val="lowerRoman"/>
+      <w:lvlText w:val="%3."/>
+      <w:lvlJc w:val="right"/>
+      <w:pPr>
+        <w:ind w:left="2160" w:hanging="180"/>
+      </w:pPr>
+    </w:lvl>
+    <w:lvl w:ilvl="3" w:tplc="0C0A000F" w:tentative="1">
+      <w:start w:val="1"/>
+      <w:numFmt w:val="decimal"/>
+      <w:lvlText w:val="%4."/>
+      <w:lvlJc w:val="left"/>
+      <w:pPr>
+        <w:ind w:left="2880" w:hanging="360"/>
+      </w:pPr>
+    </w:lvl>
+    <w:lvl w:ilvl="4" w:tplc="0C0A0019" w:tentative="1">
+      <w:start w:val="1"/>
+      <w:numFmt w:val="lowerLetter"/>
+      <w:lvlText w:val="%5."/>
+      <w:lvlJc w:val="left"/>
+      <w:pPr>
+        <w:ind w:left="3600" w:hanging="360"/>
+      </w:pPr>
+    </w:lvl>
+    <w:lvl w:ilvl="5" w:tplc="0C0A001B" w:tentative="1">
+      <w:start w:val="1"/>
+      <w:numFmt w:val="lowerRoman"/>
+      <w:lvlText w:val="%6."/>
+      <w:lvlJc w:val="right"/>
+      <w:pPr>
+        <w:ind w:left="4320" w:hanging="180"/>
+      </w:pPr>
+    </w:lvl>
+    <w:lvl w:ilvl="6" w:tplc="0C0A000F" w:tentative="1">
+      <w:start w:val="1"/>
+      <w:numFmt w:val="decimal"/>
+      <w:lvlText w:val="%7."/>
+      <w:lvlJc w:val="left"/>
+      <w:pPr>
+        <w:ind w:left="5040" w:hanging="360"/>
+      </w:pPr>
+    </w:lvl>
+    <w:lvl w:ilvl="7" w:tplc="0C0A0019" w:tentative="1">
+      <w:start w:val="1"/>
+      <w:numFmt w:val="lowerLetter"/>
+      <w:lvlText w:val="%8."/>
+      <w:lvlJc w:val="left"/>
+      <w:pPr>
+        <w:ind w:left="5760" w:hanging="360"/>
+      </w:pPr>
+    </w:lvl>
+    <w:lvl w:ilvl="8" w:tplc="0C0A001B" w:tentative="1">
+      <w:start w:val="1"/>
+      <w:numFmt w:val="lowerRoman"/>
+      <w:lvlText w:val="%9."/>
+      <w:lvlJc w:val="right"/>
+      <w:pPr>
+        <w:ind w:left="6480" w:hanging="180"/>
+      </w:pPr>
+    </w:lvl>
+  </w:abstractNum>
+  <w:num w:numId="1">
+    <w:abstractNumId w:val="1"/>
+  </w:num>
+  <w:num w:numId="2">
+    <w:abstractNumId w:val="0"/>
+  </w:num>
+</w:numbering>
 </file>
 
 <file path=word/styles.xml><?xml version="1.0" encoding="utf-8"?>
@@ -2410,6 +2837,17 @@
       <w:u w:val="single"/>
     </w:rPr>
   </w:style>
+  <w:style w:type="paragraph" w:styleId="Prrafodelista">
+    <w:name w:val="List Paragraph"/>
+    <w:basedOn w:val="Normal"/>
+    <w:uiPriority w:val="34"/>
+    <w:qFormat/>
+    <w:rsid w:val="00695F4F"/>
+    <w:pPr>
+      <w:ind w:left="720"/>
+      <w:contextualSpacing/>
+    </w:pPr>
+  </w:style>
 </w:styles>
 </file>
 
@@ -2713,7 +3151,7 @@
 </file>
 
 <file path=customXml/itemProps1.xml><?xml version="1.0" encoding="utf-8"?>
-<ds:datastoreItem xmlns:ds="http://schemas.openxmlformats.org/officeDocument/2006/customXml" ds:itemID="{E15F340D-352D-4A1F-8F4B-5F87056DA96E}">
+<ds:datastoreItem xmlns:ds="http://schemas.openxmlformats.org/officeDocument/2006/customXml" ds:itemID="{788953D3-0B9D-459B-AA77-50B99994EBDC}">
   <ds:schemaRefs>
     <ds:schemaRef ds:uri="http://schemas.openxmlformats.org/officeDocument/2006/bibliography"/>
   </ds:schemaRefs>

</xml_diff>